<commit_message>
fix review(reply) and some typos in paper
</commit_message>
<xml_diff>
--- a/review(reply).docx
+++ b/review(reply).docx
@@ -776,34 +776,7 @@
           <w:szCs w:val="21"/>
           <w:shd w:val="clear" w:color="auto" w:fill="FFFFFF"/>
         </w:rPr>
-        <w:t xml:space="preserve">As for how the different parts can be linked together, we define the linking between the client code and </w:t>
-      </w:r>
-      <w:r>
-        <w:rPr>
-          <w:rFonts w:ascii="Arial" w:hAnsi="Arial" w:cs="Arial"/>
-          <w:color w:val="000000"/>
-          <w:szCs w:val="21"/>
-          <w:shd w:val="clear" w:color="auto" w:fill="FFFFFF"/>
-        </w:rPr>
-        <w:t>the implementations of abstract assembly primitives in low-level</w:t>
-      </w:r>
-      <w:r>
-        <w:rPr>
-          <w:rFonts w:ascii="Arial" w:hAnsi="Arial" w:cs="Arial"/>
-          <w:color w:val="000000"/>
-          <w:szCs w:val="21"/>
-          <w:shd w:val="clear" w:color="auto" w:fill="FFFFFF"/>
-        </w:rPr>
-        <w:t xml:space="preserve"> on </w:t>
-      </w:r>
-      <w:r>
-        <w:rPr>
-          <w:rFonts w:ascii="Arial" w:hAnsi="Arial" w:cs="Arial"/>
-          <w:color w:val="000000"/>
-          <w:szCs w:val="21"/>
-          <w:shd w:val="clear" w:color="auto" w:fill="FFFFFF"/>
-        </w:rPr>
-        <w:t>page 19 in Sec. 4.3 (on the left side page 19 and colored in blue). Since the client code and the implementations of abstract assembly primitives are both SPARCv8 code heap. Their linking is just a union of two code heaps defined on page 19, if the domains of the two code heaps are disjoint.</w:t>
+        <w:t>As for how the different parts can be linked together, we define the linking between the client code and the implementations of abstract assembly primitives in low-level on page 19 in Sec. 4.3 (on the left side page 19 and colored in blue). Since the client code and the implementations of abstract assembly primitives are both SPARCv8 code heap. Their linking is just a union of two code heaps defined on page 19, if the domains of the two code heaps are disjoint.</w:t>
       </w:r>
       <w:r>
         <w:rPr>
@@ -918,7 +891,7 @@
     <w:p>
       <w:pPr>
         <w:rPr>
-          <w:rFonts w:ascii="Arial" w:hAnsi="Arial" w:cs="Arial" w:hint="eastAsia"/>
+          <w:rFonts w:ascii="Arial" w:hAnsi="Arial" w:cs="Arial"/>
           <w:color w:val="0000FF"/>
           <w:szCs w:val="21"/>
           <w:shd w:val="clear" w:color="auto" w:fill="FFFFFF"/>
@@ -3260,7 +3233,39 @@
           <w:color w:val="000000"/>
           <w:szCs w:val="21"/>
         </w:rPr>
-        <w:t xml:space="preserve"> which section gives detailed introduction to this part of work. </w:t>
+        <w:t xml:space="preserve"> which section giv</w:t>
+      </w:r>
+      <w:r>
+        <w:rPr>
+          <w:rFonts w:ascii="Arial" w:hAnsi="Arial" w:cs="Arial"/>
+          <w:color w:val="000000"/>
+          <w:szCs w:val="21"/>
+        </w:rPr>
+        <w:t xml:space="preserve">es detailed introduction to </w:t>
+      </w:r>
+      <w:r>
+        <w:rPr>
+          <w:rFonts w:ascii="Arial" w:hAnsi="Arial" w:cs="Arial" w:hint="eastAsia"/>
+          <w:color w:val="000000"/>
+          <w:szCs w:val="21"/>
+        </w:rPr>
+        <w:t>each</w:t>
+      </w:r>
+      <w:r>
+        <w:rPr>
+          <w:rFonts w:ascii="Arial" w:hAnsi="Arial" w:cs="Arial"/>
+          <w:color w:val="000000"/>
+          <w:szCs w:val="21"/>
+        </w:rPr>
+        <w:t xml:space="preserve"> expansion</w:t>
+      </w:r>
+      <w:r>
+        <w:rPr>
+          <w:rFonts w:ascii="Arial" w:hAnsi="Arial" w:cs="Arial"/>
+          <w:color w:val="000000"/>
+          <w:szCs w:val="21"/>
+        </w:rPr>
+        <w:t xml:space="preserve">. </w:t>
       </w:r>
     </w:p>
     <w:p>
@@ -3473,6 +3478,15 @@
         </w:rPr>
         <w:t xml:space="preserve"> in this version. </w:t>
       </w:r>
+      <w:r>
+        <w:rPr>
+          <w:rFonts w:ascii="Arial" w:hAnsi="Arial" w:cs="Arial"/>
+          <w:color w:val="000000"/>
+          <w:szCs w:val="21"/>
+          <w:shd w:val="clear" w:color="auto" w:fill="FFFFFF"/>
+        </w:rPr>
+        <w:t>Please find it on page 3.</w:t>
+      </w:r>
     </w:p>
     <w:p>
       <w:pPr>
@@ -3756,262 +3770,253 @@
           <w:szCs w:val="21"/>
           <w:shd w:val="clear" w:color="auto" w:fill="FFFFFF"/>
         </w:rPr>
+        <w:t xml:space="preserve"> in this version</w:t>
+      </w:r>
+      <w:r>
+        <w:rPr>
+          <w:rFonts w:ascii="Arial" w:hAnsi="Arial" w:cs="Arial"/>
+          <w:color w:val="000000"/>
+          <w:szCs w:val="21"/>
+          <w:shd w:val="clear" w:color="auto" w:fill="FFFFFF"/>
+        </w:rPr>
+        <w:t>).</w:t>
+      </w:r>
+    </w:p>
+    <w:p>
+      <w:pPr>
+        <w:rPr>
+          <w:rFonts w:ascii="Verdana" w:hAnsi="Verdana"/>
+          <w:color w:val="000000"/>
+          <w:szCs w:val="21"/>
+          <w:shd w:val="clear" w:color="auto" w:fill="FFFFFF"/>
+        </w:rPr>
+      </w:pPr>
+      <w:r>
+        <w:rPr>
+          <w:rFonts w:ascii="Verdana" w:hAnsi="Verdana" w:hint="eastAsia"/>
+          <w:color w:val="000000"/>
+          <w:szCs w:val="21"/>
+          <w:shd w:val="clear" w:color="auto" w:fill="FFFFFF"/>
+        </w:rPr>
+        <w:t>*</w:t>
+      </w:r>
+      <w:r>
+        <w:rPr>
+          <w:rFonts w:ascii="Verdana" w:hAnsi="Verdana"/>
+          <w:color w:val="000000"/>
+          <w:szCs w:val="21"/>
+          <w:shd w:val="clear" w:color="auto" w:fill="FFFFFF"/>
+        </w:rPr>
+        <w:t>****************************************</w:t>
+      </w:r>
+    </w:p>
+    <w:p>
+      <w:pPr>
+        <w:rPr>
+          <w:rFonts w:ascii="&amp;quot" w:hAnsi="&amp;quot" w:hint="eastAsia"/>
+          <w:color w:val="000000"/>
+          <w:szCs w:val="21"/>
+        </w:rPr>
+      </w:pPr>
+      <w:r>
+        <w:rPr>
+          <w:rFonts w:ascii="Verdana" w:hAnsi="Verdana" w:hint="eastAsia"/>
+          <w:color w:val="000000"/>
+          <w:szCs w:val="21"/>
+          <w:shd w:val="clear" w:color="auto" w:fill="FFFFFF"/>
+        </w:rPr>
+        <w:t>*</w:t>
+      </w:r>
+      <w:r>
+        <w:rPr>
+          <w:rFonts w:ascii="Verdana" w:hAnsi="Verdana"/>
+          <w:color w:val="000000"/>
+          <w:szCs w:val="21"/>
+          <w:shd w:val="clear" w:color="auto" w:fill="FFFFFF"/>
+        </w:rPr>
+        <w:t>****************************************</w:t>
+      </w:r>
+    </w:p>
+    <w:p>
+      <w:pPr>
+        <w:rPr>
+          <w:rFonts w:ascii="Verdana" w:hAnsi="Verdana"/>
+          <w:color w:val="000000"/>
+          <w:szCs w:val="21"/>
+          <w:shd w:val="clear" w:color="auto" w:fill="FFFFFF"/>
+        </w:rPr>
+      </w:pPr>
+      <w:r>
+        <w:rPr>
+          <w:rFonts w:ascii="&amp;quot" w:hAnsi="&amp;quot"/>
+          <w:color w:val="000000"/>
+          <w:szCs w:val="21"/>
+        </w:rPr>
+        <w:br/>
+      </w:r>
+      <w:r>
+        <w:rPr>
+          <w:rFonts w:ascii="Verdana" w:hAnsi="Verdana"/>
+          <w:color w:val="000000"/>
+          <w:szCs w:val="21"/>
+          <w:shd w:val="clear" w:color="auto" w:fill="FFFFFF"/>
+        </w:rPr>
+        <w:t xml:space="preserve">The paper generally does explain syntax/semantics well in the text. Some small suggestions related to Fig. 3: SimpIns seems not described in the text. be f seems not described in the text. </w:t>
+      </w:r>
+    </w:p>
+    <w:p>
+      <w:pPr>
+        <w:rPr>
+          <w:rFonts w:ascii="Verdana" w:hAnsi="Verdana"/>
+          <w:color w:val="000000"/>
+          <w:szCs w:val="21"/>
+          <w:shd w:val="clear" w:color="auto" w:fill="FFFFFF"/>
+        </w:rPr>
+      </w:pPr>
+      <w:r>
+        <w:rPr>
+          <w:rFonts w:ascii="Verdana" w:hAnsi="Verdana" w:hint="eastAsia"/>
+          <w:color w:val="000000"/>
+          <w:szCs w:val="21"/>
+          <w:shd w:val="clear" w:color="auto" w:fill="FFFFFF"/>
+        </w:rPr>
+        <w:t>*</w:t>
+      </w:r>
+      <w:r>
+        <w:rPr>
+          <w:rFonts w:ascii="Verdana" w:hAnsi="Verdana"/>
+          <w:color w:val="000000"/>
+          <w:szCs w:val="21"/>
+          <w:shd w:val="clear" w:color="auto" w:fill="FFFFFF"/>
+        </w:rPr>
+        <w:t>****************************************</w:t>
+      </w:r>
+    </w:p>
+    <w:p>
+      <w:pPr>
+        <w:rPr>
+          <w:rFonts w:ascii="Verdana" w:hAnsi="Verdana"/>
+          <w:color w:val="000000"/>
+          <w:szCs w:val="21"/>
+          <w:shd w:val="clear" w:color="auto" w:fill="FFFFFF"/>
+        </w:rPr>
+      </w:pPr>
+      <w:r>
+        <w:rPr>
+          <w:rFonts w:ascii="Verdana" w:hAnsi="Verdana" w:hint="eastAsia"/>
+          <w:color w:val="000000"/>
+          <w:szCs w:val="21"/>
+          <w:shd w:val="clear" w:color="auto" w:fill="FFFFFF"/>
+        </w:rPr>
+        <w:t>*</w:t>
+      </w:r>
+      <w:r>
+        <w:rPr>
+          <w:rFonts w:ascii="Verdana" w:hAnsi="Verdana"/>
+          <w:color w:val="000000"/>
+          <w:szCs w:val="21"/>
+          <w:shd w:val="clear" w:color="auto" w:fill="FFFFFF"/>
+        </w:rPr>
+        <w:t>****************************************</w:t>
+      </w:r>
+    </w:p>
+    <w:p>
+      <w:pPr>
+        <w:rPr>
+          <w:rFonts w:ascii="Arial" w:hAnsi="Arial" w:cs="Arial"/>
+          <w:color w:val="000000"/>
+          <w:szCs w:val="21"/>
+          <w:shd w:val="clear" w:color="auto" w:fill="FFFFFF"/>
+        </w:rPr>
+      </w:pPr>
+      <w:r>
+        <w:rPr>
+          <w:rFonts w:ascii="Arial" w:hAnsi="Arial" w:cs="Arial"/>
+          <w:color w:val="000000"/>
+          <w:szCs w:val="21"/>
+          <w:shd w:val="clear" w:color="auto" w:fill="FFFFFF"/>
+        </w:rPr>
+        <w:t>W</w:t>
+      </w:r>
+      <w:r>
+        <w:rPr>
+          <w:rFonts w:ascii="Arial" w:hAnsi="Arial" w:cs="Arial"/>
+          <w:color w:val="000000"/>
+          <w:szCs w:val="21"/>
+          <w:shd w:val="clear" w:color="auto" w:fill="FFFFFF"/>
+        </w:rPr>
+        <w:t>e supplement the description</w:t>
+      </w:r>
+      <w:r>
+        <w:rPr>
+          <w:rFonts w:ascii="Arial" w:hAnsi="Arial" w:cs="Arial" w:hint="eastAsia"/>
+          <w:color w:val="000000"/>
+          <w:szCs w:val="21"/>
+          <w:shd w:val="clear" w:color="auto" w:fill="FFFFFF"/>
+        </w:rPr>
+        <w:t>s</w:t>
+      </w:r>
+      <w:r>
+        <w:rPr>
+          <w:rFonts w:ascii="Arial" w:hAnsi="Arial" w:cs="Arial"/>
+          <w:color w:val="000000"/>
+          <w:szCs w:val="21"/>
+          <w:shd w:val="clear" w:color="auto" w:fill="FFFFFF"/>
+        </w:rPr>
+        <w:t xml:space="preserve"> of SimpIns and </w:t>
+      </w:r>
+      <w:r>
+        <w:rPr>
+          <w:rFonts w:ascii="Arial" w:hAnsi="Arial" w:cs="Arial"/>
+          <w:color w:val="000000"/>
+          <w:szCs w:val="21"/>
+          <w:shd w:val="clear" w:color="auto" w:fill="FFFFFF"/>
+        </w:rPr>
+        <w:t>“</w:t>
+      </w:r>
+      <w:r>
+        <w:rPr>
+          <w:rFonts w:ascii="Arial" w:hAnsi="Arial" w:cs="Arial"/>
+          <w:color w:val="000000"/>
+          <w:szCs w:val="21"/>
+          <w:shd w:val="clear" w:color="auto" w:fill="FFFFFF"/>
+        </w:rPr>
+        <w:t xml:space="preserve">be </w:t>
+      </w:r>
+      <w:r>
+        <w:rPr>
+          <w:rFonts w:ascii="Arial" w:hAnsi="Arial" w:cs="Arial" w:hint="eastAsia"/>
+          <w:color w:val="000000"/>
+          <w:szCs w:val="21"/>
+          <w:shd w:val="clear" w:color="auto" w:fill="FFFFFF"/>
+        </w:rPr>
+        <w:t>f</w:t>
+      </w:r>
+      <w:r>
+        <w:rPr>
+          <w:rFonts w:ascii="Arial" w:hAnsi="Arial" w:cs="Arial"/>
+          <w:color w:val="000000"/>
+          <w:szCs w:val="21"/>
+          <w:shd w:val="clear" w:color="auto" w:fill="FFFFFF"/>
+        </w:rPr>
+        <w:t xml:space="preserve"> ”</w:t>
+      </w:r>
+      <w:r>
+        <w:rPr>
+          <w:rFonts w:ascii="Arial" w:hAnsi="Arial" w:cs="Arial"/>
+          <w:color w:val="000000"/>
+          <w:szCs w:val="21"/>
+          <w:shd w:val="clear" w:color="auto" w:fill="FFFFFF"/>
+        </w:rPr>
         <w:t xml:space="preserve"> </w:t>
       </w:r>
       <w:r>
         <w:rPr>
-          <w:rFonts w:ascii="Arial" w:hAnsi="Arial" w:cs="Arial"/>
-          <w:color w:val="000000"/>
-          <w:szCs w:val="21"/>
-          <w:shd w:val="clear" w:color="auto" w:fill="FFFFFF"/>
-        </w:rPr>
-        <w:t>in this version</w:t>
-      </w:r>
-      <w:r>
-        <w:rPr>
-          <w:rFonts w:ascii="Arial" w:hAnsi="Arial" w:cs="Arial"/>
-          <w:color w:val="000000"/>
-          <w:szCs w:val="21"/>
-          <w:shd w:val="clear" w:color="auto" w:fill="FFFFFF"/>
-        </w:rPr>
-        <w:t>).</w:t>
-      </w:r>
-    </w:p>
-    <w:p>
-      <w:pPr>
-        <w:rPr>
-          <w:rFonts w:ascii="Verdana" w:hAnsi="Verdana"/>
-          <w:color w:val="000000"/>
-          <w:szCs w:val="21"/>
-          <w:shd w:val="clear" w:color="auto" w:fill="FFFFFF"/>
-        </w:rPr>
-      </w:pPr>
-      <w:r>
-        <w:rPr>
-          <w:rFonts w:ascii="Verdana" w:hAnsi="Verdana" w:hint="eastAsia"/>
-          <w:color w:val="000000"/>
-          <w:szCs w:val="21"/>
-          <w:shd w:val="clear" w:color="auto" w:fill="FFFFFF"/>
-        </w:rPr>
-        <w:t>*</w:t>
-      </w:r>
-      <w:r>
-        <w:rPr>
-          <w:rFonts w:ascii="Verdana" w:hAnsi="Verdana"/>
-          <w:color w:val="000000"/>
-          <w:szCs w:val="21"/>
-          <w:shd w:val="clear" w:color="auto" w:fill="FFFFFF"/>
-        </w:rPr>
-        <w:t>****************************************</w:t>
-      </w:r>
-    </w:p>
-    <w:p>
-      <w:pPr>
-        <w:rPr>
-          <w:rFonts w:ascii="&amp;quot" w:hAnsi="&amp;quot" w:hint="eastAsia"/>
-          <w:color w:val="000000"/>
-          <w:szCs w:val="21"/>
-        </w:rPr>
-      </w:pPr>
-      <w:r>
-        <w:rPr>
-          <w:rFonts w:ascii="Verdana" w:hAnsi="Verdana" w:hint="eastAsia"/>
-          <w:color w:val="000000"/>
-          <w:szCs w:val="21"/>
-          <w:shd w:val="clear" w:color="auto" w:fill="FFFFFF"/>
-        </w:rPr>
-        <w:t>*</w:t>
-      </w:r>
-      <w:r>
-        <w:rPr>
-          <w:rFonts w:ascii="Verdana" w:hAnsi="Verdana"/>
-          <w:color w:val="000000"/>
-          <w:szCs w:val="21"/>
-          <w:shd w:val="clear" w:color="auto" w:fill="FFFFFF"/>
-        </w:rPr>
-        <w:t>****************************************</w:t>
-      </w:r>
-    </w:p>
-    <w:p>
-      <w:pPr>
-        <w:rPr>
-          <w:rFonts w:ascii="Verdana" w:hAnsi="Verdana"/>
-          <w:color w:val="000000"/>
-          <w:szCs w:val="21"/>
-          <w:shd w:val="clear" w:color="auto" w:fill="FFFFFF"/>
-        </w:rPr>
-      </w:pPr>
-      <w:r>
-        <w:rPr>
-          <w:rFonts w:ascii="&amp;quot" w:hAnsi="&amp;quot"/>
-          <w:color w:val="000000"/>
-          <w:szCs w:val="21"/>
-        </w:rPr>
-        <w:br/>
-      </w:r>
-      <w:r>
-        <w:rPr>
-          <w:rFonts w:ascii="Verdana" w:hAnsi="Verdana"/>
-          <w:color w:val="000000"/>
-          <w:szCs w:val="21"/>
-          <w:shd w:val="clear" w:color="auto" w:fill="FFFFFF"/>
-        </w:rPr>
-        <w:t xml:space="preserve">The paper generally does explain syntax/semantics well in the text. Some small suggestions related to Fig. 3: SimpIns seems not described in the text. be f seems not described in the text. </w:t>
-      </w:r>
-    </w:p>
-    <w:p>
-      <w:pPr>
-        <w:rPr>
-          <w:rFonts w:ascii="Verdana" w:hAnsi="Verdana"/>
-          <w:color w:val="000000"/>
-          <w:szCs w:val="21"/>
-          <w:shd w:val="clear" w:color="auto" w:fill="FFFFFF"/>
-        </w:rPr>
-      </w:pPr>
-      <w:r>
-        <w:rPr>
-          <w:rFonts w:ascii="Verdana" w:hAnsi="Verdana" w:hint="eastAsia"/>
-          <w:color w:val="000000"/>
-          <w:szCs w:val="21"/>
-          <w:shd w:val="clear" w:color="auto" w:fill="FFFFFF"/>
-        </w:rPr>
-        <w:t>*</w:t>
-      </w:r>
-      <w:r>
-        <w:rPr>
-          <w:rFonts w:ascii="Verdana" w:hAnsi="Verdana"/>
-          <w:color w:val="000000"/>
-          <w:szCs w:val="21"/>
-          <w:shd w:val="clear" w:color="auto" w:fill="FFFFFF"/>
-        </w:rPr>
-        <w:t>****************************************</w:t>
-      </w:r>
-    </w:p>
-    <w:p>
-      <w:pPr>
-        <w:rPr>
-          <w:rFonts w:ascii="Verdana" w:hAnsi="Verdana"/>
-          <w:color w:val="000000"/>
-          <w:szCs w:val="21"/>
-          <w:shd w:val="clear" w:color="auto" w:fill="FFFFFF"/>
-        </w:rPr>
-      </w:pPr>
-      <w:r>
-        <w:rPr>
-          <w:rFonts w:ascii="Verdana" w:hAnsi="Verdana" w:hint="eastAsia"/>
-          <w:color w:val="000000"/>
-          <w:szCs w:val="21"/>
-          <w:shd w:val="clear" w:color="auto" w:fill="FFFFFF"/>
-        </w:rPr>
-        <w:t>*</w:t>
-      </w:r>
-      <w:r>
-        <w:rPr>
-          <w:rFonts w:ascii="Verdana" w:hAnsi="Verdana"/>
-          <w:color w:val="000000"/>
-          <w:szCs w:val="21"/>
-          <w:shd w:val="clear" w:color="auto" w:fill="FFFFFF"/>
-        </w:rPr>
-        <w:t>****************************************</w:t>
-      </w:r>
-    </w:p>
-    <w:p>
-      <w:pPr>
-        <w:rPr>
-          <w:rFonts w:ascii="Arial" w:hAnsi="Arial" w:cs="Arial"/>
-          <w:color w:val="000000"/>
-          <w:szCs w:val="21"/>
-          <w:shd w:val="clear" w:color="auto" w:fill="FFFFFF"/>
-        </w:rPr>
-      </w:pPr>
-      <w:r>
-        <w:rPr>
-          <w:rFonts w:ascii="Arial" w:hAnsi="Arial" w:cs="Arial"/>
-          <w:color w:val="000000"/>
-          <w:szCs w:val="21"/>
-          <w:shd w:val="clear" w:color="auto" w:fill="FFFFFF"/>
-        </w:rPr>
-        <w:t>W</w:t>
-      </w:r>
-      <w:r>
-        <w:rPr>
-          <w:rFonts w:ascii="Arial" w:hAnsi="Arial" w:cs="Arial"/>
-          <w:color w:val="000000"/>
-          <w:szCs w:val="21"/>
-          <w:shd w:val="clear" w:color="auto" w:fill="FFFFFF"/>
-        </w:rPr>
-        <w:t>e supplement the description</w:t>
-      </w:r>
-      <w:r>
-        <w:rPr>
           <w:rFonts w:ascii="Arial" w:hAnsi="Arial" w:cs="Arial" w:hint="eastAsia"/>
           <w:color w:val="000000"/>
           <w:szCs w:val="21"/>
           <w:shd w:val="clear" w:color="auto" w:fill="FFFFFF"/>
         </w:rPr>
-        <w:t>s</w:t>
-      </w:r>
-      <w:r>
-        <w:rPr>
-          <w:rFonts w:ascii="Arial" w:hAnsi="Arial" w:cs="Arial"/>
-          <w:color w:val="000000"/>
-          <w:szCs w:val="21"/>
-          <w:shd w:val="clear" w:color="auto" w:fill="FFFFFF"/>
-        </w:rPr>
-        <w:t xml:space="preserve"> of SimpIns and </w:t>
-      </w:r>
-      <w:r>
-        <w:rPr>
-          <w:rFonts w:ascii="Arial" w:hAnsi="Arial" w:cs="Arial"/>
-          <w:color w:val="000000"/>
-          <w:szCs w:val="21"/>
-          <w:shd w:val="clear" w:color="auto" w:fill="FFFFFF"/>
-        </w:rPr>
-        <w:t>“</w:t>
-      </w:r>
-      <w:r>
-        <w:rPr>
-          <w:rFonts w:ascii="Arial" w:hAnsi="Arial" w:cs="Arial"/>
-          <w:color w:val="000000"/>
-          <w:szCs w:val="21"/>
-          <w:shd w:val="clear" w:color="auto" w:fill="FFFFFF"/>
-        </w:rPr>
-        <w:t xml:space="preserve">be </w:t>
-      </w:r>
-      <w:r>
-        <w:rPr>
-          <w:rFonts w:ascii="Arial" w:hAnsi="Arial" w:cs="Arial" w:hint="eastAsia"/>
-          <w:color w:val="000000"/>
-          <w:szCs w:val="21"/>
-          <w:shd w:val="clear" w:color="auto" w:fill="FFFFFF"/>
-        </w:rPr>
-        <w:t>f</w:t>
-      </w:r>
-      <w:r>
-        <w:rPr>
-          <w:rFonts w:ascii="Arial" w:hAnsi="Arial" w:cs="Arial"/>
-          <w:color w:val="000000"/>
-          <w:szCs w:val="21"/>
-          <w:shd w:val="clear" w:color="auto" w:fill="FFFFFF"/>
-        </w:rPr>
-        <w:t xml:space="preserve"> ”</w:t>
-      </w:r>
-      <w:r>
-        <w:rPr>
-          <w:rFonts w:ascii="Arial" w:hAnsi="Arial" w:cs="Arial"/>
-          <w:color w:val="000000"/>
-          <w:szCs w:val="21"/>
-          <w:shd w:val="clear" w:color="auto" w:fill="FFFFFF"/>
-        </w:rPr>
-        <w:t xml:space="preserve"> </w:t>
-      </w:r>
-      <w:r>
-        <w:rPr>
-          <w:rFonts w:ascii="Arial" w:hAnsi="Arial" w:cs="Arial" w:hint="eastAsia"/>
-          <w:color w:val="000000"/>
-          <w:szCs w:val="21"/>
-          <w:shd w:val="clear" w:color="auto" w:fill="FFFFFF"/>
-        </w:rPr>
         <w:t>in</w:t>
       </w:r>
       <w:r>
@@ -4048,7 +4053,43 @@
           <w:szCs w:val="21"/>
           <w:shd w:val="clear" w:color="auto" w:fill="FFFFFF"/>
         </w:rPr>
-        <w:t>We also add the semantics (in Fig.7 on Page.9) and the inference rule (in Fig.11 on Page.13</w:t>
+        <w:t xml:space="preserve">We also add </w:t>
+      </w:r>
+      <w:r>
+        <w:rPr>
+          <w:rFonts w:ascii="Arial" w:hAnsi="Arial" w:cs="Arial"/>
+          <w:color w:val="000000"/>
+          <w:szCs w:val="21"/>
+          <w:shd w:val="clear" w:color="auto" w:fill="FFFFFF"/>
+        </w:rPr>
+        <w:t xml:space="preserve">the semantics (in Fig.7 on page </w:t>
+      </w:r>
+      <w:r>
+        <w:rPr>
+          <w:rFonts w:ascii="Arial" w:hAnsi="Arial" w:cs="Arial"/>
+          <w:color w:val="000000"/>
+          <w:szCs w:val="21"/>
+          <w:shd w:val="clear" w:color="auto" w:fill="FFFFFF"/>
+        </w:rPr>
+        <w:t>9) and the in</w:t>
+      </w:r>
+      <w:r>
+        <w:rPr>
+          <w:rFonts w:ascii="Arial" w:hAnsi="Arial" w:cs="Arial"/>
+          <w:color w:val="000000"/>
+          <w:szCs w:val="21"/>
+          <w:shd w:val="clear" w:color="auto" w:fill="FFFFFF"/>
+        </w:rPr>
+        <w:t xml:space="preserve">ference rule (in Fig.11 on page </w:t>
+      </w:r>
+      <w:r>
+        <w:rPr>
+          <w:rFonts w:ascii="Arial" w:hAnsi="Arial" w:cs="Arial"/>
+          <w:color w:val="000000"/>
+          <w:szCs w:val="21"/>
+          <w:shd w:val="clear" w:color="auto" w:fill="FFFFFF"/>
+        </w:rPr>
+        <w:t>13</w:t>
       </w:r>
       <w:r>
         <w:rPr>
@@ -4061,12 +4102,12 @@
       </w:r>
       <w:r>
         <w:rPr>
-          <w:rFonts w:ascii="Arial" w:hAnsi="Arial" w:cs="Arial" w:hint="eastAsia"/>
-          <w:color w:val="000000"/>
-          <w:szCs w:val="21"/>
-          <w:shd w:val="clear" w:color="auto" w:fill="FFFFFF"/>
-        </w:rPr>
-        <w:t>of</w:t>
+          <w:rFonts w:ascii="Arial" w:hAnsi="Arial" w:cs="Arial"/>
+          <w:color w:val="000000"/>
+          <w:szCs w:val="21"/>
+          <w:shd w:val="clear" w:color="auto" w:fill="FFFFFF"/>
+        </w:rPr>
+        <w:t>for</w:t>
       </w:r>
       <w:r>
         <w:rPr>
@@ -4301,7 +4342,16 @@
           <w:szCs w:val="21"/>
           <w:shd w:val="clear" w:color="auto" w:fill="FFFFFF"/>
         </w:rPr>
-        <w:t xml:space="preserve">on the right side of page </w:t>
+        <w:t>on the left</w:t>
+      </w:r>
+      <w:r>
+        <w:rPr>
+          <w:rFonts w:ascii="Arial" w:hAnsi="Arial" w:cs="Arial"/>
+          <w:color w:val="000000"/>
+          <w:szCs w:val="21"/>
+          <w:shd w:val="clear" w:color="auto" w:fill="FFFFFF"/>
+        </w:rPr>
+        <w:t xml:space="preserve"> side of page </w:t>
       </w:r>
       <w:r>
         <w:rPr>
@@ -4462,7 +4512,16 @@
           <w:szCs w:val="21"/>
           <w:shd w:val="clear" w:color="auto" w:fill="FFFFFF"/>
         </w:rPr>
-        <w:t xml:space="preserve">We add the formal definition of “M_1 \bot M_2” </w:t>
+        <w:t>We give</w:t>
+      </w:r>
+      <w:r>
+        <w:rPr>
+          <w:rFonts w:ascii="Arial" w:hAnsi="Arial" w:cs="Arial"/>
+          <w:color w:val="000000"/>
+          <w:szCs w:val="21"/>
+          <w:shd w:val="clear" w:color="auto" w:fill="FFFFFF"/>
+        </w:rPr>
+        <w:t xml:space="preserve"> the formal definition of “M_1 \bot M_2” </w:t>
       </w:r>
       <w:r>
         <w:rPr>
@@ -4791,7 +4850,88 @@
           <w:szCs w:val="21"/>
           <w:shd w:val="clear" w:color="auto" w:fill="FFFFFF"/>
         </w:rPr>
-        <w:t xml:space="preserve">Thanks. In this version, we use the light gray to mark the windows saving contexts of pervious procedures, the dark gray to mark the stack in memory saving the contexts of previous procedures and the east north lines to fill the invalid window. </w:t>
+        <w:t>Thanks. In this versio</w:t>
+      </w:r>
+      <w:r>
+        <w:rPr>
+          <w:rFonts w:ascii="Arial" w:hAnsi="Arial" w:cs="Arial"/>
+          <w:color w:val="000000"/>
+          <w:szCs w:val="21"/>
+          <w:shd w:val="clear" w:color="auto" w:fill="FFFFFF"/>
+        </w:rPr>
+        <w:t>n, we use the light gray to fill</w:t>
+      </w:r>
+      <w:r>
+        <w:rPr>
+          <w:rFonts w:ascii="Arial" w:hAnsi="Arial" w:cs="Arial"/>
+          <w:color w:val="000000"/>
+          <w:szCs w:val="21"/>
+          <w:shd w:val="clear" w:color="auto" w:fill="FFFFFF"/>
+        </w:rPr>
+        <w:t xml:space="preserve"> the windows saving contexts of pervious p</w:t>
+      </w:r>
+      <w:r>
+        <w:rPr>
+          <w:rFonts w:ascii="Arial" w:hAnsi="Arial" w:cs="Arial"/>
+          <w:color w:val="000000"/>
+          <w:szCs w:val="21"/>
+          <w:shd w:val="clear" w:color="auto" w:fill="FFFFFF"/>
+        </w:rPr>
+        <w:t>rocedures, the dark gray to fill</w:t>
+      </w:r>
+      <w:r>
+        <w:rPr>
+          <w:rFonts w:ascii="Arial" w:hAnsi="Arial" w:cs="Arial"/>
+          <w:color w:val="000000"/>
+          <w:szCs w:val="21"/>
+          <w:shd w:val="clear" w:color="auto" w:fill="FFFFFF"/>
+        </w:rPr>
+        <w:t xml:space="preserve"> the stack in memory saving the contexts of previous procedures </w:t>
+      </w:r>
+      <w:r>
+        <w:rPr>
+          <w:rFonts w:ascii="Arial" w:hAnsi="Arial" w:cs="Arial"/>
+          <w:color w:val="000000"/>
+          <w:szCs w:val="21"/>
+          <w:shd w:val="clear" w:color="auto" w:fill="FFFFFF"/>
+        </w:rPr>
+        <w:t>and the ea</w:t>
+      </w:r>
+      <w:r>
+        <w:rPr>
+          <w:rFonts w:ascii="Arial" w:hAnsi="Arial" w:cs="Arial"/>
+          <w:color w:val="000000"/>
+          <w:szCs w:val="21"/>
+          <w:shd w:val="clear" w:color="auto" w:fill="FFFFFF"/>
+        </w:rPr>
+        <w:t>st north lines to fill</w:t>
+      </w:r>
+      <w:r>
+        <w:rPr>
+          <w:rFonts w:ascii="Arial" w:hAnsi="Arial" w:cs="Arial"/>
+          <w:color w:val="000000"/>
+          <w:szCs w:val="21"/>
+          <w:shd w:val="clear" w:color="auto" w:fill="FFFFFF"/>
+        </w:rPr>
+        <w:t xml:space="preserve"> the invalid window</w:t>
+      </w:r>
+      <w:r>
+        <w:rPr>
+          <w:rFonts w:ascii="Arial" w:hAnsi="Arial" w:cs="Arial"/>
+          <w:color w:val="000000"/>
+          <w:szCs w:val="21"/>
+          <w:shd w:val="clear" w:color="auto" w:fill="FFFFFF"/>
+        </w:rPr>
+        <w:t xml:space="preserve"> (marked by wim register)</w:t>
+      </w:r>
+      <w:r>
+        <w:rPr>
+          <w:rFonts w:ascii="Arial" w:hAnsi="Arial" w:cs="Arial"/>
+          <w:color w:val="000000"/>
+          <w:szCs w:val="21"/>
+          <w:shd w:val="clear" w:color="auto" w:fill="FFFFFF"/>
+        </w:rPr>
+        <w:t xml:space="preserve">. </w:t>
       </w:r>
       <w:r>
         <w:rPr>
@@ -5324,7 +5464,25 @@
           <w:szCs w:val="21"/>
           <w:shd w:val="clear" w:color="auto" w:fill="FFFFFF"/>
         </w:rPr>
-        <w:t>We supplement the proof sketch of our sound proof in this version. Please find them on page 2</w:t>
+        <w:t>We supplement the proof sketch of our sound proof i</w:t>
+      </w:r>
+      <w:r>
+        <w:rPr>
+          <w:rFonts w:ascii="Arial" w:hAnsi="Arial" w:cs="Arial"/>
+          <w:color w:val="000000"/>
+          <w:szCs w:val="21"/>
+          <w:shd w:val="clear" w:color="auto" w:fill="FFFFFF"/>
+        </w:rPr>
+        <w:t>n this version. Please find it</w:t>
+      </w:r>
+      <w:r>
+        <w:rPr>
+          <w:rFonts w:ascii="Arial" w:hAnsi="Arial" w:cs="Arial"/>
+          <w:color w:val="000000"/>
+          <w:szCs w:val="21"/>
+          <w:shd w:val="clear" w:color="auto" w:fill="FFFFFF"/>
+        </w:rPr>
+        <w:t xml:space="preserve"> on page 2</w:t>
       </w:r>
       <w:r>
         <w:rPr>
@@ -5581,8 +5739,6 @@
         </w:rPr>
         <w:t xml:space="preserve"> report</w:t>
       </w:r>
-      <w:bookmarkStart w:id="0" w:name="_GoBack"/>
-      <w:bookmarkEnd w:id="0"/>
       <w:r>
         <w:rPr>
           <w:rFonts w:ascii="Arial" w:hAnsi="Arial" w:cs="Arial"/>
@@ -5626,7 +5782,34 @@
           <w:szCs w:val="21"/>
           <w:shd w:val="clear" w:color="auto" w:fill="FFFFFF"/>
         </w:rPr>
-        <w:t xml:space="preserve"> comparing with the one presented in our conference paper.</w:t>
+        <w:t xml:space="preserve"> comparing with the one presented in our conference paper</w:t>
+      </w:r>
+      <w:r>
+        <w:rPr>
+          <w:rFonts w:ascii="Arial" w:hAnsi="Arial" w:cs="Arial"/>
+          <w:color w:val="000000"/>
+          <w:szCs w:val="21"/>
+          <w:shd w:val="clear" w:color="auto" w:fill="FFFFFF"/>
+        </w:rPr>
+        <w:t xml:space="preserve"> in the last paragraph on page 28</w:t>
+      </w:r>
+      <w:r>
+        <w:rPr>
+          <w:rFonts w:ascii="Arial" w:hAnsi="Arial" w:cs="Arial"/>
+          <w:color w:val="000000"/>
+          <w:szCs w:val="21"/>
+          <w:shd w:val="clear" w:color="auto" w:fill="FFFFFF"/>
+        </w:rPr>
+        <w:t xml:space="preserve"> in this version</w:t>
+      </w:r>
+      <w:r>
+        <w:rPr>
+          <w:rFonts w:ascii="Arial" w:hAnsi="Arial" w:cs="Arial"/>
+          <w:color w:val="000000"/>
+          <w:szCs w:val="21"/>
+          <w:shd w:val="clear" w:color="auto" w:fill="FFFFFF"/>
+        </w:rPr>
+        <w:t>.</w:t>
       </w:r>
     </w:p>
     <w:p>
@@ -6912,7 +7095,16 @@
           <w:szCs w:val="21"/>
           <w:shd w:val="clear" w:color="auto" w:fill="FFFFFF"/>
         </w:rPr>
-        <w:t>We have modified “occur” to “generate”.</w:t>
+        <w:t>We have replaced “occur” with</w:t>
+      </w:r>
+      <w:r>
+        <w:rPr>
+          <w:rFonts w:ascii="Arial" w:hAnsi="Arial" w:cs="Arial"/>
+          <w:color w:val="000000"/>
+          <w:szCs w:val="21"/>
+          <w:shd w:val="clear" w:color="auto" w:fill="FFFFFF"/>
+        </w:rPr>
+        <w:t xml:space="preserve"> “generate”.</w:t>
       </w:r>
     </w:p>
     <w:p>
@@ -7115,7 +7307,45 @@
           <w:szCs w:val="21"/>
           <w:shd w:val="clear" w:color="auto" w:fill="FFFFFF"/>
         </w:rPr>
-        <w:t xml:space="preserve"> notation in syntax to represent executing instruction in high-level. </w:t>
+        <w:t xml:space="preserve"> notation in syntax to represent executing </w:t>
+      </w:r>
+      <w:r>
+        <w:rPr>
+          <w:rFonts w:ascii="Arial" w:hAnsi="Arial" w:cs="Arial"/>
+          <w:color w:val="000000"/>
+          <w:szCs w:val="21"/>
+          <w:shd w:val="clear" w:color="auto" w:fill="FFFFFF"/>
+        </w:rPr>
+        <w:t xml:space="preserve">a </w:t>
+      </w:r>
+      <w:bookmarkStart w:id="0" w:name="_GoBack"/>
+      <w:bookmarkEnd w:id="0"/>
+      <w:r>
+        <w:rPr>
+          <w:rFonts w:ascii="Arial" w:hAnsi="Arial" w:cs="Arial"/>
+          <w:color w:val="000000"/>
+          <w:szCs w:val="21"/>
+          <w:shd w:val="clear" w:color="auto" w:fill="FFFFFF"/>
+        </w:rPr>
+        <w:t>instruction in high-level</w:t>
+      </w:r>
+      <w:r>
+        <w:rPr>
+          <w:rFonts w:ascii="Arial" w:hAnsi="Arial" w:cs="Arial"/>
+          <w:color w:val="000000"/>
+          <w:szCs w:val="21"/>
+          <w:shd w:val="clear" w:color="auto" w:fill="FFFFFF"/>
+        </w:rPr>
+        <w:t xml:space="preserve"> (H)</w:t>
+      </w:r>
+      <w:r>
+        <w:rPr>
+          <w:rFonts w:ascii="Arial" w:hAnsi="Arial" w:cs="Arial"/>
+          <w:color w:val="000000"/>
+          <w:szCs w:val="21"/>
+          <w:shd w:val="clear" w:color="auto" w:fill="FFFFFF"/>
+        </w:rPr>
+        <w:t xml:space="preserve">. </w:t>
       </w:r>
       <w:r>
         <w:rPr>
@@ -7303,18 +7533,8 @@
           <w:szCs w:val="21"/>
           <w:shd w:val="clear" w:color="auto" w:fill="FFFFFF"/>
         </w:rPr>
-        <w:t>41. consider using different symbols for contextual refinement vs. event-trace refinement</w:t>
-      </w:r>
-    </w:p>
-    <w:p>
-      <w:pPr>
-        <w:rPr>
-          <w:rFonts w:ascii="Verdana" w:hAnsi="Verdana"/>
-          <w:color w:val="000000"/>
-          <w:szCs w:val="21"/>
-          <w:shd w:val="clear" w:color="auto" w:fill="FFFFFF"/>
-        </w:rPr>
-      </w:pPr>
+        <w:t xml:space="preserve">41. consider using different symbols for contextual refinement vs. event-trace </w:t>
+      </w:r>
       <w:r>
         <w:rPr>
           <w:rFonts w:ascii="Verdana" w:hAnsi="Verdana"/>
@@ -7323,6 +7543,25 @@
           <w:shd w:val="clear" w:color="auto" w:fill="FFFFFF"/>
         </w:rPr>
         <w:lastRenderedPageBreak/>
+        <w:t>refinement</w:t>
+      </w:r>
+    </w:p>
+    <w:p>
+      <w:pPr>
+        <w:rPr>
+          <w:rFonts w:ascii="Verdana" w:hAnsi="Verdana"/>
+          <w:color w:val="000000"/>
+          <w:szCs w:val="21"/>
+          <w:shd w:val="clear" w:color="auto" w:fill="FFFFFF"/>
+        </w:rPr>
+      </w:pPr>
+      <w:r>
+        <w:rPr>
+          <w:rFonts w:ascii="Verdana" w:hAnsi="Verdana"/>
+          <w:color w:val="000000"/>
+          <w:szCs w:val="21"/>
+          <w:shd w:val="clear" w:color="auto" w:fill="FFFFFF"/>
+        </w:rPr>
         <w:t>*****************************************</w:t>
       </w:r>
     </w:p>

</xml_diff>